<commit_message>
pything and java added
</commit_message>
<xml_diff>
--- a/resume.docx
+++ b/resume.docx
@@ -217,7 +217,13 @@
               </w:rPr>
             </w:pPr>
             <w:r>
-              <w:t>+157 3489 7539</w:t>
+              <w:t>+</w:t>
+            </w:r>
+            <w:r>
+              <w:t xml:space="preserve">49 </w:t>
+            </w:r>
+            <w:r>
+              <w:t>157 3489 7539</w:t>
             </w:r>
           </w:p>
         </w:tc>
@@ -294,7 +300,6 @@
                 <w:color w:val="002060"/>
                 <w:sz w:val="14"/>
                 <w:szCs w:val="16"/>
-                <w:lang w:val="de-DE"/>
               </w:rPr>
             </w:pPr>
             <w:r>
@@ -309,7 +314,6 @@
               <w:rPr>
                 <w:b/>
                 <w:color w:val="002060"/>
-                <w:lang w:val="de-DE"/>
               </w:rPr>
               <w:instrText>HYPERLINK "https://linkedin.com/in/babak-zarrinbal/"</w:instrText>
             </w:r>
@@ -334,7 +338,6 @@
                 <w:b/>
                 <w:bCs w:val="0"/>
                 <w:color w:val="002060"/>
-                <w:lang w:val="de-DE"/>
               </w:rPr>
               <w:t>LinkedIn</w:t>
             </w:r>
@@ -343,7 +346,6 @@
                 <w:rStyle w:val="Hyperlink"/>
                 <w:bCs w:val="0"/>
                 <w:color w:val="002060"/>
-                <w:lang w:val="de-DE"/>
               </w:rPr>
               <w:t xml:space="preserve">: </w:t>
             </w:r>
@@ -354,7 +356,6 @@
                 <w:color w:val="002060"/>
                 <w:sz w:val="14"/>
                 <w:szCs w:val="16"/>
-                <w:lang w:val="de-DE"/>
               </w:rPr>
               <w:t>https://linkedin.com/in/babak-zarrinbal/</w:t>
             </w:r>
@@ -365,7 +366,6 @@
               <w:ind w:left="670"/>
               <w:rPr>
                 <w:color w:val="002060"/>
-                <w:lang w:val="de-DE"/>
               </w:rPr>
             </w:pPr>
             <w:r>
@@ -1326,8 +1326,81 @@
           </w:tcPr>
           <w:p>
             <w:pPr>
+              <w:spacing w:line="276" w:lineRule="auto"/>
+              <w:ind w:left="255" w:hanging="180"/>
+              <w:rPr>
+                <w:rFonts w:asciiTheme="minorBidi" w:hAnsiTheme="minorBidi"/>
+                <w:bCs/>
+              </w:rPr>
+            </w:pPr>
+            <w:r>
+              <w:rPr>
+                <w:rFonts w:asciiTheme="minorBidi" w:hAnsiTheme="minorBidi"/>
+                <w:bCs/>
+              </w:rPr>
+              <w:t xml:space="preserve">Linux </w:t>
+            </w:r>
+            <w:r>
+              <w:rPr>
+                <w:rFonts w:asciiTheme="minorBidi" w:hAnsiTheme="minorBidi"/>
+                <w:bCs/>
+              </w:rPr>
+              <w:t>containerized</w:t>
+            </w:r>
+            <w:r>
+              <w:rPr>
+                <w:rFonts w:asciiTheme="minorBidi" w:hAnsiTheme="minorBidi"/>
+                <w:bCs/>
+              </w:rPr>
+              <w:t xml:space="preserve"> apps, Web </w:t>
+            </w:r>
+            <w:r>
+              <w:rPr>
+                <w:rFonts w:asciiTheme="minorBidi" w:hAnsiTheme="minorBidi"/>
+                <w:bCs/>
+              </w:rPr>
+              <w:t>a</w:t>
+            </w:r>
+            <w:r>
+              <w:rPr>
+                <w:rFonts w:asciiTheme="minorBidi" w:hAnsiTheme="minorBidi"/>
+                <w:bCs/>
+              </w:rPr>
+              <w:t xml:space="preserve">pps, </w:t>
+            </w:r>
+            <w:r>
+              <w:rPr>
+                <w:rFonts w:asciiTheme="minorBidi" w:hAnsiTheme="minorBidi"/>
+                <w:bCs/>
+              </w:rPr>
+              <w:t xml:space="preserve">Cloud services, </w:t>
+            </w:r>
+            <w:r>
+              <w:rPr>
+                <w:rFonts w:asciiTheme="minorBidi" w:hAnsiTheme="minorBidi"/>
+                <w:bCs/>
+              </w:rPr>
+              <w:t xml:space="preserve">Electron, React Native, </w:t>
+            </w:r>
+            <w:r>
+              <w:rPr>
+                <w:rFonts w:asciiTheme="minorBidi" w:hAnsiTheme="minorBidi"/>
+                <w:bCs/>
+              </w:rPr>
+              <w:t>C</w:t>
+            </w:r>
+            <w:r>
+              <w:rPr>
+                <w:rFonts w:asciiTheme="minorBidi" w:hAnsiTheme="minorBidi"/>
+                <w:bCs/>
+              </w:rPr>
+              <w:t>hrome extensions,</w:t>
+            </w:r>
+          </w:p>
+          <w:p>
+            <w:pPr>
               <w:spacing w:line="480" w:lineRule="auto"/>
-              <w:ind w:left="255" w:hanging="180"/>
+              <w:ind w:left="75"/>
               <w:rPr>
                 <w:rFonts w:asciiTheme="minorBidi" w:hAnsiTheme="minorBidi"/>
                 <w:bCs/>
@@ -1338,14 +1411,28 @@
                 <w:rFonts w:asciiTheme="minorBidi" w:hAnsiTheme="minorBidi"/>
                 <w:bCs/>
               </w:rPr>
-              <w:t>Linux Backend apps, Web Apps, Electron, React Native, chrome extensions, vocode extensions</w:t>
+              <w:t>Vs</w:t>
+            </w:r>
+            <w:r>
+              <w:rPr>
+                <w:rFonts w:asciiTheme="minorBidi" w:hAnsiTheme="minorBidi"/>
+                <w:bCs/>
+              </w:rPr>
+              <w:t xml:space="preserve">code </w:t>
+            </w:r>
+            <w:r>
+              <w:rPr>
+                <w:rFonts w:asciiTheme="minorBidi" w:hAnsiTheme="minorBidi"/>
+                <w:bCs/>
+              </w:rPr>
+              <w:t>extensions</w:t>
             </w:r>
           </w:p>
         </w:tc>
       </w:tr>
       <w:tr>
         <w:trPr>
-          <w:trHeight w:val="1377"/>
+          <w:trHeight w:val="2187"/>
         </w:trPr>
         <w:tc>
           <w:tcPr>
@@ -1391,7 +1478,7 @@
             <w:r>
               <w:rPr>
                 <w:rFonts w:asciiTheme="minorBidi" w:hAnsiTheme="minorBidi"/>
-                <w:bCs/>
+                <w:b/>
               </w:rPr>
               <w:t>JavaScript</w:t>
             </w:r>
@@ -1414,12 +1501,47 @@
                 <w:rFonts w:asciiTheme="minorBidi" w:hAnsiTheme="minorBidi"/>
                 <w:bCs/>
               </w:rPr>
-              <w:t xml:space="preserve">+10 years | </w:t>
-            </w:r>
-            <w:r>
-              <w:rPr>
-                <w:rFonts w:asciiTheme="minorBidi" w:hAnsiTheme="minorBidi"/>
-                <w:bCs/>
+              <w:t>(</w:t>
+            </w:r>
+            <w:r>
+              <w:rPr>
+                <w:rFonts w:asciiTheme="minorBidi" w:hAnsiTheme="minorBidi"/>
+                <w:bCs/>
+              </w:rPr>
+              <w:t>1</w:t>
+            </w:r>
+            <w:r>
+              <w:rPr>
+                <w:rFonts w:asciiTheme="minorBidi" w:hAnsiTheme="minorBidi"/>
+                <w:bCs/>
+              </w:rPr>
+              <w:t>2</w:t>
+            </w:r>
+            <w:r>
+              <w:rPr>
+                <w:rFonts w:asciiTheme="minorBidi" w:hAnsiTheme="minorBidi"/>
+                <w:bCs/>
+              </w:rPr>
+              <w:t xml:space="preserve"> years</w:t>
+            </w:r>
+            <w:r>
+              <w:rPr>
+                <w:rFonts w:asciiTheme="minorBidi" w:hAnsiTheme="minorBidi"/>
+                <w:bCs/>
+              </w:rPr>
+              <w:t>),</w:t>
+            </w:r>
+            <w:r>
+              <w:rPr>
+                <w:rFonts w:asciiTheme="minorBidi" w:hAnsiTheme="minorBidi"/>
+                <w:bCs/>
+              </w:rPr>
+              <w:t xml:space="preserve"> </w:t>
+            </w:r>
+            <w:r>
+              <w:rPr>
+                <w:rFonts w:asciiTheme="minorBidi" w:hAnsiTheme="minorBidi"/>
+                <w:b/>
               </w:rPr>
               <w:t>TypeScript</w:t>
             </w:r>
@@ -1428,7 +1550,100 @@
                 <w:rFonts w:asciiTheme="minorBidi" w:hAnsiTheme="minorBidi"/>
                 <w:bCs/>
               </w:rPr>
-              <w:t>: 5 years</w:t>
+              <w:t xml:space="preserve">: </w:t>
+            </w:r>
+            <w:r>
+              <w:rPr>
+                <w:rFonts w:asciiTheme="minorBidi" w:hAnsiTheme="minorBidi"/>
+                <w:bCs/>
+              </w:rPr>
+              <w:t>(</w:t>
+            </w:r>
+            <w:r>
+              <w:rPr>
+                <w:rFonts w:asciiTheme="minorBidi" w:hAnsiTheme="minorBidi"/>
+                <w:bCs/>
+              </w:rPr>
+              <w:t>6</w:t>
+            </w:r>
+            <w:r>
+              <w:rPr>
+                <w:rFonts w:asciiTheme="minorBidi" w:hAnsiTheme="minorBidi"/>
+                <w:bCs/>
+              </w:rPr>
+              <w:t xml:space="preserve"> years</w:t>
+            </w:r>
+            <w:r>
+              <w:rPr>
+                <w:rFonts w:asciiTheme="minorBidi" w:hAnsiTheme="minorBidi"/>
+                <w:bCs/>
+              </w:rPr>
+              <w:t>)</w:t>
+            </w:r>
+          </w:p>
+          <w:p>
+            <w:pPr>
+              <w:ind w:left="345"/>
+              <w:rPr>
+                <w:rFonts w:asciiTheme="minorBidi" w:hAnsiTheme="minorBidi"/>
+                <w:bCs/>
+              </w:rPr>
+            </w:pPr>
+            <w:r>
+              <w:rPr>
+                <w:rFonts w:asciiTheme="minorBidi" w:hAnsiTheme="minorBidi"/>
+                <w:bCs/>
+              </w:rPr>
+              <w:t xml:space="preserve">Raw JavaScript/TypeScript, NodeJS, </w:t>
+            </w:r>
+            <w:r>
+              <w:rPr>
+                <w:rFonts w:asciiTheme="minorBidi" w:hAnsiTheme="minorBidi"/>
+                <w:bCs/>
+              </w:rPr>
+              <w:t xml:space="preserve">NestJs, </w:t>
+            </w:r>
+            <w:r>
+              <w:rPr>
+                <w:rFonts w:asciiTheme="minorBidi" w:hAnsiTheme="minorBidi"/>
+                <w:bCs/>
+              </w:rPr>
+              <w:t xml:space="preserve">NextJS, </w:t>
+            </w:r>
+            <w:r>
+              <w:rPr>
+                <w:rFonts w:asciiTheme="minorBidi" w:hAnsiTheme="minorBidi"/>
+                <w:bCs/>
+              </w:rPr>
+              <w:t xml:space="preserve">GraphQL, </w:t>
+            </w:r>
+            <w:r>
+              <w:rPr>
+                <w:rFonts w:asciiTheme="minorBidi" w:hAnsiTheme="minorBidi"/>
+                <w:bCs/>
+              </w:rPr>
+              <w:t xml:space="preserve">ReactJS, VueJS, NuxtJS, </w:t>
+            </w:r>
+            <w:r>
+              <w:rPr>
+                <w:rFonts w:asciiTheme="minorBidi" w:hAnsiTheme="minorBidi"/>
+                <w:bCs/>
+              </w:rPr>
+              <w:t>Svelte</w:t>
+            </w:r>
+            <w:r>
+              <w:rPr>
+                <w:rFonts w:asciiTheme="minorBidi" w:hAnsiTheme="minorBidi"/>
+                <w:bCs/>
+              </w:rPr>
+              <w:t>, ExpressJS, FastifyJS, SocketIO</w:t>
+            </w:r>
+            <w:r>
+              <w:rPr>
+                <w:rFonts w:asciiTheme="minorBidi" w:hAnsiTheme="minorBidi"/>
+                <w:bCs/>
+              </w:rPr>
+              <w:t>, AngularJS &amp; Angular 12, CLI scripts</w:t>
             </w:r>
           </w:p>
           <w:p>
@@ -1442,7 +1657,7 @@
             <w:r>
               <w:rPr>
                 <w:rFonts w:asciiTheme="minorBidi" w:hAnsiTheme="minorBidi"/>
-                <w:bCs/>
+                <w:b/>
               </w:rPr>
               <w:t>Python</w:t>
             </w:r>
@@ -1451,7 +1666,28 @@
                 <w:rFonts w:asciiTheme="minorBidi" w:hAnsiTheme="minorBidi"/>
                 <w:bCs/>
               </w:rPr>
-              <w:t>: 2 years</w:t>
+              <w:t xml:space="preserve">: </w:t>
+            </w:r>
+            <w:r>
+              <w:rPr>
+                <w:rFonts w:asciiTheme="minorBidi" w:hAnsiTheme="minorBidi"/>
+                <w:bCs/>
+              </w:rPr>
+              <w:t>(</w:t>
+            </w:r>
+            <w:r>
+              <w:rPr>
+                <w:rFonts w:asciiTheme="minorBidi" w:hAnsiTheme="minorBidi"/>
+                <w:bCs/>
+              </w:rPr>
+              <w:t>2 years</w:t>
+            </w:r>
+            <w:r>
+              <w:rPr>
+                <w:rFonts w:asciiTheme="minorBidi" w:hAnsiTheme="minorBidi"/>
+                <w:bCs/>
+              </w:rPr>
+              <w:t>)</w:t>
             </w:r>
             <w:r>
               <w:rPr>
@@ -1459,6 +1695,20 @@
                 <w:bCs/>
               </w:rPr>
               <w:t xml:space="preserve"> </w:t>
+            </w:r>
+            <w:r>
+              <w:rPr>
+                <w:rFonts w:asciiTheme="minorBidi" w:hAnsiTheme="minorBidi"/>
+                <w:bCs/>
+              </w:rPr>
+              <w:t>Django, Transformers</w:t>
+            </w:r>
+            <w:r>
+              <w:rPr>
+                <w:rFonts w:asciiTheme="minorBidi" w:hAnsiTheme="minorBidi"/>
+                <w:bCs/>
+              </w:rPr>
+              <w:t xml:space="preserve">, </w:t>
             </w:r>
           </w:p>
           <w:p>
@@ -1472,16 +1722,81 @@
             <w:r>
               <w:rPr>
                 <w:rFonts w:asciiTheme="minorBidi" w:hAnsiTheme="minorBidi"/>
-                <w:bCs/>
-              </w:rPr>
-              <w:t>JAVA</w:t>
-            </w:r>
-            <w:r>
-              <w:rPr>
-                <w:rFonts w:asciiTheme="minorBidi" w:hAnsiTheme="minorBidi"/>
-                <w:bCs/>
-              </w:rPr>
-              <w:t>: 1 years</w:t>
+                <w:b/>
+              </w:rPr>
+              <w:t>Java</w:t>
+            </w:r>
+            <w:r>
+              <w:rPr>
+                <w:rFonts w:asciiTheme="minorBidi" w:hAnsiTheme="minorBidi"/>
+                <w:bCs/>
+              </w:rPr>
+              <w:t xml:space="preserve">: </w:t>
+            </w:r>
+            <w:r>
+              <w:rPr>
+                <w:rFonts w:asciiTheme="minorBidi" w:hAnsiTheme="minorBidi"/>
+                <w:bCs/>
+              </w:rPr>
+              <w:t>(</w:t>
+            </w:r>
+            <w:r>
+              <w:rPr>
+                <w:rFonts w:asciiTheme="minorBidi" w:hAnsiTheme="minorBidi"/>
+                <w:bCs/>
+              </w:rPr>
+              <w:t>1 years</w:t>
+            </w:r>
+            <w:r>
+              <w:rPr>
+                <w:rFonts w:asciiTheme="minorBidi" w:hAnsiTheme="minorBidi"/>
+                <w:bCs/>
+              </w:rPr>
+              <w:t>) SpringBoot</w:t>
+            </w:r>
+          </w:p>
+          <w:p>
+            <w:pPr>
+              <w:ind w:left="255" w:hanging="180"/>
+              <w:rPr>
+                <w:rFonts w:asciiTheme="minorBidi" w:hAnsiTheme="minorBidi"/>
+                <w:bCs/>
+              </w:rPr>
+            </w:pPr>
+            <w:r>
+              <w:rPr>
+                <w:rFonts w:asciiTheme="minorBidi" w:hAnsiTheme="minorBidi"/>
+                <w:b/>
+              </w:rPr>
+              <w:t>Bash</w:t>
+            </w:r>
+            <w:r>
+              <w:rPr>
+                <w:rFonts w:asciiTheme="minorBidi" w:hAnsiTheme="minorBidi"/>
+                <w:bCs/>
+              </w:rPr>
+              <w:t>:</w:t>
+            </w:r>
+            <w:r>
+              <w:rPr>
+                <w:rFonts w:asciiTheme="minorBidi" w:hAnsiTheme="minorBidi"/>
+                <w:bCs/>
+              </w:rPr>
+              <w:t xml:space="preserve"> (</w:t>
+            </w:r>
+            <w:r>
+              <w:rPr>
+                <w:rFonts w:asciiTheme="minorBidi" w:hAnsiTheme="minorBidi"/>
+                <w:bCs/>
+              </w:rPr>
+              <w:t>5</w:t>
+            </w:r>
+            <w:r>
+              <w:rPr>
+                <w:rFonts w:asciiTheme="minorBidi" w:hAnsiTheme="minorBidi"/>
+                <w:bCs/>
+              </w:rPr>
+              <w:t xml:space="preserve"> years) as a secondary scripting language</w:t>
             </w:r>
           </w:p>
           <w:p>
@@ -1491,7 +1806,7 @@
             <w:r>
               <w:rPr>
                 <w:rFonts w:asciiTheme="minorBidi" w:hAnsiTheme="minorBidi"/>
-                <w:bCs/>
+                <w:b/>
               </w:rPr>
               <w:t>PHP</w:t>
             </w:r>
@@ -1500,21 +1815,53 @@
                 <w:rFonts w:asciiTheme="minorBidi" w:hAnsiTheme="minorBidi"/>
                 <w:bCs/>
               </w:rPr>
-              <w:t>: 4 years but it’s old stack now</w:t>
-            </w:r>
-            <w:r>
-              <w:rPr>
-                <w:rFonts w:asciiTheme="minorBidi" w:hAnsiTheme="minorBidi"/>
-                <w:bCs/>
-              </w:rPr>
-              <w:t xml:space="preserve"> </w:t>
+              <w:t xml:space="preserve">: </w:t>
+            </w:r>
+            <w:r>
+              <w:rPr>
+                <w:rFonts w:asciiTheme="minorBidi" w:hAnsiTheme="minorBidi"/>
+                <w:bCs/>
+              </w:rPr>
+              <w:t>(</w:t>
+            </w:r>
+            <w:r>
+              <w:rPr>
+                <w:rFonts w:asciiTheme="minorBidi" w:hAnsiTheme="minorBidi"/>
+                <w:bCs/>
+              </w:rPr>
+              <w:t xml:space="preserve">4 years </w:t>
+            </w:r>
+            <w:r>
+              <w:rPr>
+                <w:rFonts w:asciiTheme="minorBidi" w:hAnsiTheme="minorBidi"/>
+                <w:bCs/>
+                <w:i/>
+                <w:iCs/>
+                <w:sz w:val="16"/>
+                <w:szCs w:val="18"/>
+              </w:rPr>
+              <w:t>but it’s old stack now</w:t>
+            </w:r>
+            <w:r>
+              <w:rPr>
+                <w:rFonts w:asciiTheme="minorBidi" w:hAnsiTheme="minorBidi"/>
+                <w:bCs/>
+              </w:rPr>
+              <w:t xml:space="preserve">) </w:t>
+            </w:r>
+            <w:r>
+              <w:rPr>
+                <w:rFonts w:asciiTheme="minorBidi" w:hAnsiTheme="minorBidi"/>
+                <w:bCs/>
+              </w:rPr>
+              <w:t>Laravel, Drupal, WordPress, Joomla</w:t>
             </w:r>
           </w:p>
         </w:tc>
       </w:tr>
       <w:tr>
         <w:trPr>
-          <w:trHeight w:val="441"/>
+          <w:trHeight w:val="531"/>
         </w:trPr>
         <w:tc>
           <w:tcPr>
@@ -1590,6 +1937,14 @@
               </w:rPr>
               <w:t>Message Brokers</w:t>
             </w:r>
+            <w:r>
+              <w:rPr>
+                <w:b/>
+                <w:bCs/>
+                <w:color w:val="002060"/>
+              </w:rPr>
+              <w:t xml:space="preserve"> / Cache</w:t>
+            </w:r>
           </w:p>
         </w:tc>
         <w:tc>
@@ -1632,6 +1987,20 @@
                 <w:bCs/>
               </w:rPr>
               <w:t>, SQS</w:t>
+            </w:r>
+            <w:r>
+              <w:rPr>
+                <w:rFonts w:asciiTheme="minorBidi" w:hAnsiTheme="minorBidi"/>
+                <w:bCs/>
+              </w:rPr>
+              <w:t>, Redis, M</w:t>
+            </w:r>
+            <w:r>
+              <w:rPr>
+                <w:rFonts w:asciiTheme="minorBidi" w:hAnsiTheme="minorBidi"/>
+                <w:bCs/>
+              </w:rPr>
+              <w:t>emcache</w:t>
             </w:r>
           </w:p>
         </w:tc>
@@ -1658,7 +2027,15 @@
                 <w:bCs/>
                 <w:color w:val="002060"/>
               </w:rPr>
-              <w:t>Frameworks</w:t>
+              <w:t>Monitoring</w:t>
+            </w:r>
+            <w:r>
+              <w:rPr>
+                <w:b/>
+                <w:bCs/>
+                <w:color w:val="002060"/>
+              </w:rPr>
+              <w:t xml:space="preserve"> Tools</w:t>
             </w:r>
           </w:p>
         </w:tc>
@@ -1672,8 +2049,8 @@
           </w:tcPr>
           <w:p>
             <w:pPr>
-              <w:spacing w:line="276" w:lineRule="auto"/>
-              <w:ind w:left="255" w:hanging="180"/>
+              <w:spacing w:line="240" w:lineRule="auto"/>
+              <w:ind w:right="60"/>
               <w:rPr>
                 <w:rFonts w:asciiTheme="minorBidi" w:hAnsiTheme="minorBidi"/>
                 <w:bCs/>
@@ -1684,147 +2061,7 @@
                 <w:rFonts w:asciiTheme="minorBidi" w:hAnsiTheme="minorBidi"/>
                 <w:bCs/>
               </w:rPr>
-              <w:t xml:space="preserve">JS/TS: </w:t>
-            </w:r>
-            <w:r>
-              <w:rPr>
-                <w:rFonts w:asciiTheme="minorBidi" w:hAnsiTheme="minorBidi"/>
-                <w:bCs/>
-              </w:rPr>
-              <w:t xml:space="preserve">NestJs, </w:t>
-            </w:r>
-            <w:r>
-              <w:rPr>
-                <w:rFonts w:asciiTheme="minorBidi" w:hAnsiTheme="minorBidi"/>
-                <w:bCs/>
-              </w:rPr>
-              <w:t xml:space="preserve">GraphQL, </w:t>
-            </w:r>
-            <w:r>
-              <w:rPr>
-                <w:rFonts w:asciiTheme="minorBidi" w:hAnsiTheme="minorBidi"/>
-                <w:bCs/>
-              </w:rPr>
-              <w:t>SailsJS, ExpressJS, FastifyJS, SocketIO, Gulp, Grunt,</w:t>
-            </w:r>
-          </w:p>
-          <w:p>
-            <w:pPr>
-              <w:spacing w:line="276" w:lineRule="auto"/>
-              <w:ind w:left="255" w:hanging="180"/>
-              <w:rPr>
-                <w:rFonts w:asciiTheme="minorBidi" w:hAnsiTheme="minorBidi"/>
-                <w:bCs/>
-              </w:rPr>
-            </w:pPr>
-            <w:r>
-              <w:rPr>
-                <w:rFonts w:asciiTheme="minorBidi" w:hAnsiTheme="minorBidi"/>
-                <w:bCs/>
-              </w:rPr>
-              <w:t xml:space="preserve">JS/TS: </w:t>
-            </w:r>
-            <w:r>
-              <w:rPr>
-                <w:rFonts w:asciiTheme="minorBidi" w:hAnsiTheme="minorBidi"/>
-                <w:bCs/>
-              </w:rPr>
-              <w:t xml:space="preserve">ReactJS, </w:t>
-            </w:r>
-            <w:r>
-              <w:rPr>
-                <w:rFonts w:asciiTheme="minorBidi" w:hAnsiTheme="minorBidi"/>
-                <w:bCs/>
-              </w:rPr>
-              <w:t xml:space="preserve">NextJS, </w:t>
-            </w:r>
-            <w:r>
-              <w:rPr>
-                <w:rFonts w:asciiTheme="minorBidi" w:hAnsiTheme="minorBidi"/>
-                <w:bCs/>
-              </w:rPr>
-              <w:t>VueJS, Angular, AngularJS, React Native,</w:t>
-            </w:r>
-            <w:r>
-              <w:rPr>
-                <w:rFonts w:asciiTheme="minorBidi" w:hAnsiTheme="minorBidi"/>
-                <w:bCs/>
-              </w:rPr>
-              <w:t xml:space="preserve"> Webpack, Sass, Less,</w:t>
-            </w:r>
-          </w:p>
-          <w:p>
-            <w:pPr>
-              <w:spacing w:line="276" w:lineRule="auto"/>
-              <w:ind w:left="255" w:hanging="180"/>
-              <w:rPr>
-                <w:rFonts w:asciiTheme="minorBidi" w:hAnsiTheme="minorBidi"/>
-                <w:bCs/>
-              </w:rPr>
-            </w:pPr>
-            <w:r>
-              <w:rPr>
-                <w:rFonts w:asciiTheme="minorBidi" w:hAnsiTheme="minorBidi"/>
-                <w:bCs/>
-              </w:rPr>
-              <w:t>PY: Flask, Django, Transformers</w:t>
-            </w:r>
-          </w:p>
-          <w:p>
-            <w:pPr>
-              <w:spacing w:line="276" w:lineRule="auto"/>
-              <w:ind w:left="255" w:hanging="180"/>
-              <w:rPr>
-                <w:rFonts w:asciiTheme="minorBidi" w:hAnsiTheme="minorBidi"/>
-                <w:bCs/>
-              </w:rPr>
-            </w:pPr>
-            <w:r>
-              <w:rPr>
-                <w:rFonts w:asciiTheme="minorBidi" w:hAnsiTheme="minorBidi"/>
-                <w:bCs/>
-              </w:rPr>
-              <w:t xml:space="preserve">JAVA: </w:t>
-            </w:r>
-            <w:proofErr w:type="spellStart"/>
-            <w:r>
-              <w:rPr>
-                <w:rFonts w:asciiTheme="minorBidi" w:hAnsiTheme="minorBidi"/>
-                <w:bCs/>
-              </w:rPr>
-              <w:t>SpringBoot</w:t>
-            </w:r>
-            <w:proofErr w:type="spellEnd"/>
-          </w:p>
-          <w:p>
-            <w:pPr>
-              <w:spacing w:line="276" w:lineRule="auto"/>
-              <w:ind w:left="255" w:hanging="180"/>
-              <w:rPr>
-                <w:rFonts w:asciiTheme="minorBidi" w:hAnsiTheme="minorBidi"/>
-                <w:bCs/>
-              </w:rPr>
-            </w:pPr>
-            <w:r>
-              <w:rPr>
-                <w:rFonts w:asciiTheme="minorBidi" w:hAnsiTheme="minorBidi"/>
-                <w:bCs/>
-              </w:rPr>
-              <w:t xml:space="preserve">PHP: </w:t>
-            </w:r>
-            <w:r>
-              <w:rPr>
-                <w:rFonts w:asciiTheme="minorBidi" w:hAnsiTheme="minorBidi"/>
-                <w:bCs/>
-              </w:rPr>
-              <w:t>Laravel, Drupal,</w:t>
-            </w:r>
-            <w:r>
-              <w:rPr>
-                <w:rFonts w:asciiTheme="minorBidi" w:hAnsiTheme="minorBidi"/>
-                <w:bCs/>
-              </w:rPr>
-              <w:t xml:space="preserve"> WordPress, Joomla (old tech)</w:t>
+              <w:t>Grafana, Kibana, GitHub Reporting, Jira, Kanban Boards, Teams, Excel, MS Projects, Grant graphs, and a lot of meeting with talented people</w:t>
             </w:r>
           </w:p>
           <w:p>
@@ -1853,22 +2090,6 @@
                 <w:color w:val="002060"/>
               </w:rPr>
             </w:pPr>
-            <w:r>
-              <w:rPr>
-                <w:b/>
-                <w:bCs/>
-                <w:color w:val="002060"/>
-              </w:rPr>
-              <w:t>Monitoring</w:t>
-            </w:r>
-            <w:r>
-              <w:rPr>
-                <w:b/>
-                <w:bCs/>
-                <w:color w:val="002060"/>
-              </w:rPr>
-              <w:t xml:space="preserve"> Tools</w:t>
-            </w:r>
           </w:p>
         </w:tc>
         <w:tc>
@@ -1888,13 +2109,6 @@
                 <w:bCs/>
               </w:rPr>
             </w:pPr>
-            <w:r>
-              <w:rPr>
-                <w:rFonts w:asciiTheme="minorBidi" w:hAnsiTheme="minorBidi"/>
-                <w:bCs/>
-              </w:rPr>
-              <w:t>Grafana, Kibana, GitHub Reporting, Jira, Kanban Boards, Teams, Excel, MS Projects, Grant graphs, and a lot of meeting with talented people</w:t>
-            </w:r>
           </w:p>
         </w:tc>
       </w:tr>
@@ -1906,6 +2120,11 @@
     </w:p>
     <w:p>
       <w:pPr>
+        <w:spacing w:after="180" w:line="252" w:lineRule="auto"/>
+      </w:pPr>
+    </w:p>
+    <w:p>
+      <w:pPr>
         <w:pStyle w:val="Heading1"/>
         <w:ind w:left="431"/>
         <w:rPr>
@@ -1920,7 +2139,6 @@
           <w:sz w:val="24"/>
           <w:szCs w:val="28"/>
         </w:rPr>
-        <w:lastRenderedPageBreak/>
         <w:t>Most Recent Career Highlights</w:t>
       </w:r>
     </w:p>
@@ -3160,7 +3378,6 @@
           <w:sz w:val="24"/>
           <w:szCs w:val="28"/>
         </w:rPr>
-        <w:lastRenderedPageBreak/>
         <w:t xml:space="preserve">Work History </w:t>
       </w:r>
     </w:p>
@@ -4573,7 +4790,6 @@
           <w:sz w:val="20"/>
           <w:szCs w:val="20"/>
         </w:rPr>
-        <w:lastRenderedPageBreak/>
         <w:t>Rahpooyan</w:t>
       </w:r>
       <w:proofErr w:type="spellEnd"/>
@@ -7392,6 +7608,39 @@
 </file>
 
 <file path=customXml/item1.xml><?xml version="1.0" encoding="utf-8"?>
+<p:properties xmlns:p="http://schemas.microsoft.com/office/2006/metadata/properties" xmlns:xsi="http://www.w3.org/2001/XMLSchema-instance" xmlns:pc="http://schemas.microsoft.com/office/infopath/2007/PartnerControls">
+  <documentManagement>
+    <_ip_UnifiedCompliancePolicyUIAction xmlns="http://schemas.microsoft.com/sharepoint/v3" xsi:nil="true"/>
+    <Image xmlns="71af3243-3dd4-4a8d-8c0d-dd76da1f02a5">
+      <Url xsi:nil="true"/>
+      <Description xsi:nil="true"/>
+    </Image>
+    <Status xmlns="71af3243-3dd4-4a8d-8c0d-dd76da1f02a5">Not started</Status>
+    <Background xmlns="71af3243-3dd4-4a8d-8c0d-dd76da1f02a5">false</Background>
+    <_ip_UnifiedCompliancePolicyProperties xmlns="http://schemas.microsoft.com/sharepoint/v3" xsi:nil="true"/>
+    <ImageTagsTaxHTField xmlns="71af3243-3dd4-4a8d-8c0d-dd76da1f02a5">
+      <Terms xmlns="http://schemas.microsoft.com/office/infopath/2007/PartnerControls"/>
+    </ImageTagsTaxHTField>
+    <TaxCatchAll xmlns="230e9df3-be65-4c73-a93b-d1236ebd677e" xsi:nil="true"/>
+    <MediaServiceKeyPoints xmlns="71af3243-3dd4-4a8d-8c0d-dd76da1f02a5" xsi:nil="true"/>
+  </documentManagement>
+</p:properties>
+</file>
+
+<file path=customXml/item2.xml><?xml version="1.0" encoding="utf-8"?>
+<b:Sources xmlns:b="http://schemas.openxmlformats.org/officeDocument/2006/bibliography" xmlns="http://schemas.openxmlformats.org/officeDocument/2006/bibliography" SelectedStyle="\APASixthEditionOfficeOnline.xsl" StyleName="APA" Version="6"/>
+</file>
+
+<file path=customXml/item3.xml><?xml version="1.0" encoding="utf-8"?>
+<?mso-contentType ?>
+<FormTemplates xmlns="http://schemas.microsoft.com/sharepoint/v3/contenttype/forms">
+  <Display>DocumentLibraryForm</Display>
+  <Edit>DocumentLibraryForm</Edit>
+  <New>DocumentLibraryForm</New>
+</FormTemplates>
+</file>
+
+<file path=customXml/item4.xml><?xml version="1.0" encoding="utf-8"?>
 <ct:contentTypeSchema xmlns:ct="http://schemas.microsoft.com/office/2006/metadata/contentType" xmlns:ma="http://schemas.microsoft.com/office/2006/metadata/properties/metaAttributes" ct:_="" ma:_="" ma:contentTypeName="Document" ma:contentTypeID="0x01010079F111ED35F8CC479449609E8A0923A6" ma:contentTypeVersion="26" ma:contentTypeDescription="Create a new document." ma:contentTypeScope="" ma:versionID="ac37c1753acd5e330d2062ccec26ea66">
   <xsd:schema xmlns:xsd="http://www.w3.org/2001/XMLSchema" xmlns:xs="http://www.w3.org/2001/XMLSchema" xmlns:p="http://schemas.microsoft.com/office/2006/metadata/properties" xmlns:ns1="http://schemas.microsoft.com/sharepoint/v3" xmlns:ns2="71af3243-3dd4-4a8d-8c0d-dd76da1f02a5" xmlns:ns3="16c05727-aa75-4e4a-9b5f-8a80a1165891" xmlns:ns4="230e9df3-be65-4c73-a93b-d1236ebd677e" targetNamespace="http://schemas.microsoft.com/office/2006/metadata/properties" ma:root="true" ma:fieldsID="3b340c7101c92c5120abd06486f94548" ns1:_="" ns2:_="" ns3:_="" ns4:_="">
     <xsd:import namespace="http://schemas.microsoft.com/sharepoint/v3"/>
@@ -7691,40 +7940,35 @@
 </ct:contentTypeSchema>
 </file>
 
-<file path=customXml/item2.xml><?xml version="1.0" encoding="utf-8"?>
-<?mso-contentType ?>
-<FormTemplates xmlns="http://schemas.microsoft.com/sharepoint/v3/contenttype/forms">
-  <Display>DocumentLibraryForm</Display>
-  <Edit>DocumentLibraryForm</Edit>
-  <New>DocumentLibraryForm</New>
-</FormTemplates>
+<file path=customXml/itemProps1.xml><?xml version="1.0" encoding="utf-8"?>
+<ds:datastoreItem xmlns:ds="http://schemas.openxmlformats.org/officeDocument/2006/customXml" ds:itemID="{0D8BC02A-DAED-42B7-8363-39B5486AAB0E}">
+  <ds:schemaRefs>
+    <ds:schemaRef ds:uri="http://schemas.microsoft.com/office/2006/metadata/properties"/>
+    <ds:schemaRef ds:uri="http://schemas.microsoft.com/office/infopath/2007/PartnerControls"/>
+    <ds:schemaRef ds:uri="http://schemas.microsoft.com/sharepoint/v3"/>
+    <ds:schemaRef ds:uri="71af3243-3dd4-4a8d-8c0d-dd76da1f02a5"/>
+    <ds:schemaRef ds:uri="230e9df3-be65-4c73-a93b-d1236ebd677e"/>
+  </ds:schemaRefs>
+</ds:datastoreItem>
 </file>
 
-<file path=customXml/item3.xml><?xml version="1.0" encoding="utf-8"?>
-<b:Sources xmlns:b="http://schemas.openxmlformats.org/officeDocument/2006/bibliography" xmlns="http://schemas.openxmlformats.org/officeDocument/2006/bibliography" SelectedStyle="\APASixthEditionOfficeOnline.xsl" StyleName="APA" Version="6"/>
+<file path=customXml/itemProps2.xml><?xml version="1.0" encoding="utf-8"?>
+<ds:datastoreItem xmlns:ds="http://schemas.openxmlformats.org/officeDocument/2006/customXml" ds:itemID="{5DE5833D-963C-4FD9-A759-901DE464185E}">
+  <ds:schemaRefs>
+    <ds:schemaRef ds:uri="http://schemas.openxmlformats.org/officeDocument/2006/bibliography"/>
+  </ds:schemaRefs>
+</ds:datastoreItem>
 </file>
 
-<file path=customXml/item4.xml><?xml version="1.0" encoding="utf-8"?>
-<p:properties xmlns:p="http://schemas.microsoft.com/office/2006/metadata/properties" xmlns:xsi="http://www.w3.org/2001/XMLSchema-instance" xmlns:pc="http://schemas.microsoft.com/office/infopath/2007/PartnerControls">
-  <documentManagement>
-    <_ip_UnifiedCompliancePolicyUIAction xmlns="http://schemas.microsoft.com/sharepoint/v3" xsi:nil="true"/>
-    <Image xmlns="71af3243-3dd4-4a8d-8c0d-dd76da1f02a5">
-      <Url xsi:nil="true"/>
-      <Description xsi:nil="true"/>
-    </Image>
-    <Status xmlns="71af3243-3dd4-4a8d-8c0d-dd76da1f02a5">Not started</Status>
-    <Background xmlns="71af3243-3dd4-4a8d-8c0d-dd76da1f02a5">false</Background>
-    <_ip_UnifiedCompliancePolicyProperties xmlns="http://schemas.microsoft.com/sharepoint/v3" xsi:nil="true"/>
-    <ImageTagsTaxHTField xmlns="71af3243-3dd4-4a8d-8c0d-dd76da1f02a5">
-      <Terms xmlns="http://schemas.microsoft.com/office/infopath/2007/PartnerControls"/>
-    </ImageTagsTaxHTField>
-    <TaxCatchAll xmlns="230e9df3-be65-4c73-a93b-d1236ebd677e" xsi:nil="true"/>
-    <MediaServiceKeyPoints xmlns="71af3243-3dd4-4a8d-8c0d-dd76da1f02a5" xsi:nil="true"/>
-  </documentManagement>
-</p:properties>
+<file path=customXml/itemProps3.xml><?xml version="1.0" encoding="utf-8"?>
+<ds:datastoreItem xmlns:ds="http://schemas.openxmlformats.org/officeDocument/2006/customXml" ds:itemID="{F1519DE9-080E-4945-B540-5A5D12B9DCA7}">
+  <ds:schemaRefs>
+    <ds:schemaRef ds:uri="http://schemas.microsoft.com/sharepoint/v3/contenttype/forms"/>
+  </ds:schemaRefs>
+</ds:datastoreItem>
 </file>
 
-<file path=customXml/itemProps1.xml><?xml version="1.0" encoding="utf-8"?>
+<file path=customXml/itemProps4.xml><?xml version="1.0" encoding="utf-8"?>
 <ds:datastoreItem xmlns:ds="http://schemas.openxmlformats.org/officeDocument/2006/customXml" ds:itemID="{27BF6F2D-93C8-41BD-AABF-0C60619F086F}">
   <ds:schemaRefs>
     <ds:schemaRef ds:uri="http://schemas.microsoft.com/office/2006/metadata/contentType"/>
@@ -7745,34 +7989,6 @@
 </ds:datastoreItem>
 </file>
 
-<file path=customXml/itemProps2.xml><?xml version="1.0" encoding="utf-8"?>
-<ds:datastoreItem xmlns:ds="http://schemas.openxmlformats.org/officeDocument/2006/customXml" ds:itemID="{F1519DE9-080E-4945-B540-5A5D12B9DCA7}">
-  <ds:schemaRefs>
-    <ds:schemaRef ds:uri="http://schemas.microsoft.com/sharepoint/v3/contenttype/forms"/>
-  </ds:schemaRefs>
-</ds:datastoreItem>
-</file>
-
-<file path=customXml/itemProps3.xml><?xml version="1.0" encoding="utf-8"?>
-<ds:datastoreItem xmlns:ds="http://schemas.openxmlformats.org/officeDocument/2006/customXml" ds:itemID="{5DE5833D-963C-4FD9-A759-901DE464185E}">
-  <ds:schemaRefs>
-    <ds:schemaRef ds:uri="http://schemas.openxmlformats.org/officeDocument/2006/bibliography"/>
-  </ds:schemaRefs>
-</ds:datastoreItem>
-</file>
-
-<file path=customXml/itemProps4.xml><?xml version="1.0" encoding="utf-8"?>
-<ds:datastoreItem xmlns:ds="http://schemas.openxmlformats.org/officeDocument/2006/customXml" ds:itemID="{0D8BC02A-DAED-42B7-8363-39B5486AAB0E}">
-  <ds:schemaRefs>
-    <ds:schemaRef ds:uri="http://schemas.microsoft.com/office/2006/metadata/properties"/>
-    <ds:schemaRef ds:uri="http://schemas.microsoft.com/office/infopath/2007/PartnerControls"/>
-    <ds:schemaRef ds:uri="http://schemas.microsoft.com/sharepoint/v3"/>
-    <ds:schemaRef ds:uri="71af3243-3dd4-4a8d-8c0d-dd76da1f02a5"/>
-    <ds:schemaRef ds:uri="230e9df3-be65-4c73-a93b-d1236ebd677e"/>
-  </ds:schemaRefs>
-</ds:datastoreItem>
-</file>
-
 <file path=docMetadata/LabelInfo.xml><?xml version="1.0" encoding="utf-8"?>
 <clbl:labelList xmlns:clbl="http://schemas.microsoft.com/office/2020/mipLabelMetadata"/>
 </file>
</xml_diff>

<commit_message>
more python and java + coverLetter
</commit_message>
<xml_diff>
--- a/resume.docx
+++ b/resume.docx
@@ -300,6 +300,7 @@
                 <w:color w:val="002060"/>
                 <w:sz w:val="14"/>
                 <w:szCs w:val="16"/>
+                <w:lang w:val="de-DE"/>
               </w:rPr>
             </w:pPr>
             <w:r>
@@ -314,6 +315,7 @@
               <w:rPr>
                 <w:b/>
                 <w:color w:val="002060"/>
+                <w:lang w:val="de-DE"/>
               </w:rPr>
               <w:instrText>HYPERLINK "https://linkedin.com/in/babak-zarrinbal/"</w:instrText>
             </w:r>
@@ -338,6 +340,7 @@
                 <w:b/>
                 <w:bCs w:val="0"/>
                 <w:color w:val="002060"/>
+                <w:lang w:val="de-DE"/>
               </w:rPr>
               <w:t>LinkedIn</w:t>
             </w:r>
@@ -346,6 +349,7 @@
                 <w:rStyle w:val="Hyperlink"/>
                 <w:bCs w:val="0"/>
                 <w:color w:val="002060"/>
+                <w:lang w:val="de-DE"/>
               </w:rPr>
               <w:t xml:space="preserve">: </w:t>
             </w:r>
@@ -356,6 +360,7 @@
                 <w:color w:val="002060"/>
                 <w:sz w:val="14"/>
                 <w:szCs w:val="16"/>
+                <w:lang w:val="de-DE"/>
               </w:rPr>
               <w:t>https://linkedin.com/in/babak-zarrinbal/</w:t>
             </w:r>
@@ -366,6 +371,7 @@
               <w:ind w:left="670"/>
               <w:rPr>
                 <w:color w:val="002060"/>
+                <w:lang w:val="de-DE"/>
               </w:rPr>
             </w:pPr>
             <w:r>
@@ -611,7 +617,28 @@
                 <w:rFonts w:asciiTheme="minorBidi" w:hAnsiTheme="minorBidi"/>
                 <w:bCs w:val="0"/>
               </w:rPr>
-              <w:t>Experience: 10+ years</w:t>
+              <w:t xml:space="preserve">Experience: </w:t>
+            </w:r>
+            <w:r>
+              <w:rPr>
+                <w:rFonts w:asciiTheme="minorBidi" w:hAnsiTheme="minorBidi"/>
+                <w:bCs w:val="0"/>
+              </w:rPr>
+              <w:t xml:space="preserve">Development </w:t>
+            </w:r>
+            <w:r>
+              <w:rPr>
+                <w:rFonts w:asciiTheme="minorBidi" w:hAnsiTheme="minorBidi"/>
+                <w:bCs w:val="0"/>
+              </w:rPr>
+              <w:t>10+ years</w:t>
+            </w:r>
+            <w:r>
+              <w:rPr>
+                <w:rFonts w:asciiTheme="minorBidi" w:hAnsiTheme="minorBidi"/>
+                <w:bCs w:val="0"/>
+              </w:rPr>
+              <w:t>, Leadership: 8+ years</w:t>
             </w:r>
           </w:p>
           <w:p>
@@ -636,8 +663,17 @@
                 <w:rFonts w:asciiTheme="minorBidi" w:hAnsiTheme="minorBidi"/>
                 <w:bCs w:val="0"/>
               </w:rPr>
-              <w:t>Senior Full stack developer/ Team Lead / Solution Architect / Technical Mng</w:t>
-            </w:r>
+              <w:t xml:space="preserve">Senior Full stack developer/ Team Lead / Solution Architect / Technical </w:t>
+            </w:r>
+            <w:proofErr w:type="spellStart"/>
+            <w:r>
+              <w:rPr>
+                <w:rFonts w:asciiTheme="minorBidi" w:hAnsiTheme="minorBidi"/>
+                <w:bCs w:val="0"/>
+              </w:rPr>
+              <w:t>Mng</w:t>
+            </w:r>
+            <w:proofErr w:type="spellEnd"/>
           </w:p>
           <w:p>
             <w:pPr>
@@ -778,25 +814,6 @@
         </w:tc>
       </w:tr>
     </w:tbl>
-    <w:p>
-      <w:r>
-        <w:t xml:space="preserve">  </w:t>
-      </w:r>
-    </w:p>
-    <w:p>
-      <w:pPr>
-        <w:pStyle w:val="Title"/>
-      </w:pPr>
-      <w:r>
-        <w:rPr>
-          <w:bCs/>
-          <w:color w:val="0036A2"/>
-          <w:sz w:val="44"/>
-          <w:szCs w:val="52"/>
-        </w:rPr>
-        <w:t xml:space="preserve">EXPERIENCE AND EXPERTISE: </w:t>
-      </w:r>
-    </w:p>
     <w:tbl>
       <w:tblPr>
         <w:tblStyle w:val="TableGrid"/>
@@ -842,7 +859,7 @@
                 <w:sz w:val="24"/>
                 <w:szCs w:val="28"/>
               </w:rPr>
-              <w:t xml:space="preserve">Technologies </w:t>
+              <w:t>Technologies</w:t>
             </w:r>
           </w:p>
         </w:tc>
@@ -1020,7 +1037,21 @@
                 <w:rFonts w:asciiTheme="minorBidi" w:hAnsiTheme="minorBidi"/>
                 <w:bCs/>
               </w:rPr>
-              <w:t>: E</w:t>
+              <w:t xml:space="preserve">: </w:t>
+            </w:r>
+            <w:r>
+              <w:rPr>
+                <w:rFonts w:asciiTheme="minorBidi" w:hAnsiTheme="minorBidi"/>
+                <w:bCs/>
+              </w:rPr>
+              <w:t xml:space="preserve">(4 years) </w:t>
+            </w:r>
+            <w:r>
+              <w:rPr>
+                <w:rFonts w:asciiTheme="minorBidi" w:hAnsiTheme="minorBidi"/>
+                <w:bCs/>
+              </w:rPr>
+              <w:t>E</w:t>
             </w:r>
             <w:r>
               <w:rPr>
@@ -1117,7 +1148,7 @@
                 <w:rFonts w:asciiTheme="minorBidi" w:hAnsiTheme="minorBidi"/>
                 <w:bCs/>
               </w:rPr>
-              <w:t xml:space="preserve"> </w:t>
+              <w:t xml:space="preserve">(2 years) </w:t>
             </w:r>
             <w:r>
               <w:rPr>
@@ -1176,6 +1207,13 @@
                 <w:rFonts w:asciiTheme="minorBidi" w:hAnsiTheme="minorBidi"/>
                 <w:bCs/>
               </w:rPr>
+              <w:t xml:space="preserve">(1 year) </w:t>
+            </w:r>
+            <w:r>
+              <w:rPr>
+                <w:rFonts w:asciiTheme="minorBidi" w:hAnsiTheme="minorBidi"/>
+                <w:bCs/>
+              </w:rPr>
               <w:t xml:space="preserve">VM, </w:t>
             </w:r>
             <w:r>
@@ -1197,8 +1235,24 @@
                 <w:rFonts w:asciiTheme="minorBidi" w:hAnsiTheme="minorBidi"/>
                 <w:bCs/>
               </w:rPr>
-              <w:t xml:space="preserve"> Transcribing, TTS, Translation API</w:t>
-            </w:r>
+              <w:t xml:space="preserve"> </w:t>
+            </w:r>
+            <w:r>
+              <w:rPr>
+                <w:rFonts w:asciiTheme="minorBidi" w:hAnsiTheme="minorBidi"/>
+                <w:bCs/>
+              </w:rPr>
+              <w:t xml:space="preserve">Azure recognition </w:t>
+            </w:r>
+            <w:proofErr w:type="spellStart"/>
+            <w:r>
+              <w:rPr>
+                <w:rFonts w:asciiTheme="minorBidi" w:hAnsiTheme="minorBidi"/>
+                <w:bCs/>
+              </w:rPr>
+              <w:t>sdk</w:t>
+            </w:r>
+            <w:proofErr w:type="spellEnd"/>
             <w:r>
               <w:rPr>
                 <w:rFonts w:asciiTheme="minorBidi" w:hAnsiTheme="minorBidi"/>
@@ -1249,7 +1303,14 @@
                 <w:rFonts w:asciiTheme="minorBidi" w:hAnsiTheme="minorBidi"/>
                 <w:bCs/>
               </w:rPr>
-              <w:t xml:space="preserve">Auth, drive API, map API, </w:t>
+              <w:t xml:space="preserve">(1 year) </w:t>
+            </w:r>
+            <w:r>
+              <w:rPr>
+                <w:rFonts w:asciiTheme="minorBidi" w:hAnsiTheme="minorBidi"/>
+                <w:bCs/>
+              </w:rPr>
+              <w:t xml:space="preserve">Auth, drive API, </w:t>
             </w:r>
             <w:r>
               <w:rPr>
@@ -1639,7 +1700,7 @@
           </w:p>
           <w:p>
             <w:pPr>
-              <w:ind w:left="255" w:hanging="180"/>
+              <w:ind w:left="75"/>
               <w:rPr>
                 <w:rFonts w:asciiTheme="minorBidi" w:hAnsiTheme="minorBidi"/>
                 <w:bCs/>
@@ -1650,56 +1711,14 @@
                 <w:rFonts w:asciiTheme="minorBidi" w:hAnsiTheme="minorBidi"/>
                 <w:b/>
               </w:rPr>
-              <w:t>Python</w:t>
-            </w:r>
-            <w:r>
-              <w:rPr>
-                <w:rFonts w:asciiTheme="minorBidi" w:hAnsiTheme="minorBidi"/>
-                <w:bCs/>
-              </w:rPr>
-              <w:t xml:space="preserve">: </w:t>
-            </w:r>
-            <w:r>
-              <w:rPr>
-                <w:rFonts w:asciiTheme="minorBidi" w:hAnsiTheme="minorBidi"/>
-                <w:bCs/>
-              </w:rPr>
-              <w:t>(</w:t>
-            </w:r>
-            <w:r>
-              <w:rPr>
-                <w:rFonts w:asciiTheme="minorBidi" w:hAnsiTheme="minorBidi"/>
-                <w:bCs/>
-              </w:rPr>
-              <w:t>2 years</w:t>
-            </w:r>
-            <w:r>
-              <w:rPr>
-                <w:rFonts w:asciiTheme="minorBidi" w:hAnsiTheme="minorBidi"/>
-                <w:bCs/>
-              </w:rPr>
-              <w:t>)</w:t>
-            </w:r>
-            <w:r>
-              <w:rPr>
-                <w:rFonts w:asciiTheme="minorBidi" w:hAnsiTheme="minorBidi"/>
-                <w:bCs/>
-              </w:rPr>
-              <w:t xml:space="preserve"> </w:t>
-            </w:r>
-            <w:r>
-              <w:rPr>
-                <w:rFonts w:asciiTheme="minorBidi" w:hAnsiTheme="minorBidi"/>
-                <w:bCs/>
-              </w:rPr>
-              <w:t>Django, Transformers</w:t>
-            </w:r>
-            <w:r>
-              <w:rPr>
-                <w:rFonts w:asciiTheme="minorBidi" w:hAnsiTheme="minorBidi"/>
-                <w:bCs/>
-              </w:rPr>
-              <w:t xml:space="preserve">, </w:t>
+              <w:t>AI:</w:t>
+            </w:r>
+            <w:r>
+              <w:rPr>
+                <w:rFonts w:asciiTheme="minorBidi" w:hAnsiTheme="minorBidi"/>
+                <w:bCs/>
+              </w:rPr>
+              <w:t xml:space="preserve"> (2 year) Hugging Face Transformers, Fine tuning, document classifications/ tagging/ description</w:t>
             </w:r>
           </w:p>
           <w:p>
@@ -1715,6 +1734,85 @@
                 <w:rFonts w:asciiTheme="minorBidi" w:hAnsiTheme="minorBidi"/>
                 <w:b/>
               </w:rPr>
+              <w:t>Python</w:t>
+            </w:r>
+            <w:r>
+              <w:rPr>
+                <w:rFonts w:asciiTheme="minorBidi" w:hAnsiTheme="minorBidi"/>
+                <w:bCs/>
+              </w:rPr>
+              <w:t xml:space="preserve">: </w:t>
+            </w:r>
+            <w:r>
+              <w:rPr>
+                <w:rFonts w:asciiTheme="minorBidi" w:hAnsiTheme="minorBidi"/>
+                <w:bCs/>
+              </w:rPr>
+              <w:t>(</w:t>
+            </w:r>
+            <w:r>
+              <w:rPr>
+                <w:rFonts w:asciiTheme="minorBidi" w:hAnsiTheme="minorBidi"/>
+                <w:bCs/>
+              </w:rPr>
+              <w:t>3</w:t>
+            </w:r>
+            <w:r>
+              <w:rPr>
+                <w:rFonts w:asciiTheme="minorBidi" w:hAnsiTheme="minorBidi"/>
+                <w:bCs/>
+              </w:rPr>
+              <w:t xml:space="preserve"> years</w:t>
+            </w:r>
+            <w:r>
+              <w:rPr>
+                <w:rFonts w:asciiTheme="minorBidi" w:hAnsiTheme="minorBidi"/>
+                <w:bCs/>
+              </w:rPr>
+              <w:t>)</w:t>
+            </w:r>
+            <w:r>
+              <w:rPr>
+                <w:rFonts w:asciiTheme="minorBidi" w:hAnsiTheme="minorBidi"/>
+                <w:bCs/>
+              </w:rPr>
+              <w:t xml:space="preserve"> </w:t>
+            </w:r>
+            <w:r>
+              <w:rPr>
+                <w:rFonts w:asciiTheme="minorBidi" w:hAnsiTheme="minorBidi"/>
+                <w:bCs/>
+              </w:rPr>
+              <w:t>Django</w:t>
+            </w:r>
+            <w:r>
+              <w:rPr>
+                <w:rFonts w:asciiTheme="minorBidi" w:hAnsiTheme="minorBidi"/>
+                <w:bCs/>
+              </w:rPr>
+              <w:t xml:space="preserve">, </w:t>
+            </w:r>
+            <w:r>
+              <w:rPr>
+                <w:rFonts w:asciiTheme="minorBidi" w:hAnsiTheme="minorBidi"/>
+                <w:bCs/>
+              </w:rPr>
+              <w:t>Flask,</w:t>
+            </w:r>
+          </w:p>
+          <w:p>
+            <w:pPr>
+              <w:ind w:left="255" w:hanging="180"/>
+              <w:rPr>
+                <w:rFonts w:asciiTheme="minorBidi" w:hAnsiTheme="minorBidi"/>
+                <w:bCs/>
+              </w:rPr>
+            </w:pPr>
+            <w:r>
+              <w:rPr>
+                <w:rFonts w:asciiTheme="minorBidi" w:hAnsiTheme="minorBidi"/>
+                <w:b/>
+              </w:rPr>
               <w:t>Java</w:t>
             </w:r>
             <w:r>
@@ -1736,7 +1834,14 @@
                 <w:rFonts w:asciiTheme="minorBidi" w:hAnsiTheme="minorBidi"/>
                 <w:bCs/>
               </w:rPr>
-              <w:t>1 years</w:t>
+              <w:t>2</w:t>
+            </w:r>
+            <w:r>
+              <w:rPr>
+                <w:rFonts w:asciiTheme="minorBidi" w:hAnsiTheme="minorBidi"/>
+                <w:bCs/>
+              </w:rPr>
+              <w:t xml:space="preserve"> years</w:t>
             </w:r>
             <w:r>
               <w:rPr>
@@ -2061,7 +2166,14 @@
                 <w:rFonts w:asciiTheme="minorBidi" w:hAnsiTheme="minorBidi"/>
                 <w:bCs/>
               </w:rPr>
-              <w:t>Grafana, Kibana, GitHub Reporting, Jira, Kanban Boards, Teams, Excel, MS Projects, Grant graphs, and a lot of meeting with talented people</w:t>
+              <w:t xml:space="preserve">Datadog, Aws X-Ray, Cloud Watch, </w:t>
+            </w:r>
+            <w:r>
+              <w:rPr>
+                <w:rFonts w:asciiTheme="minorBidi" w:hAnsiTheme="minorBidi"/>
+                <w:bCs/>
+              </w:rPr>
+              <w:t>Grafana, Kibana, GitHub Reporting, Jira, Kanban Boards, Teams, Excel, MS Projects, Grant graphs</w:t>
             </w:r>
           </w:p>
           <w:p>
@@ -2072,46 +2184,6 @@
           </w:p>
         </w:tc>
       </w:tr>
-      <w:tr>
-        <w:tc>
-          <w:tcPr>
-            <w:tcW w:w="1975" w:type="dxa"/>
-            <w:tcBorders>
-              <w:right w:val="single" w:sz="18" w:space="0" w:color="0070C0"/>
-            </w:tcBorders>
-            <w:vAlign w:val="center"/>
-          </w:tcPr>
-          <w:p>
-            <w:pPr>
-              <w:jc w:val="right"/>
-              <w:rPr>
-                <w:b/>
-                <w:bCs/>
-                <w:color w:val="002060"/>
-              </w:rPr>
-            </w:pPr>
-          </w:p>
-        </w:tc>
-        <w:tc>
-          <w:tcPr>
-            <w:tcW w:w="9095" w:type="dxa"/>
-            <w:tcBorders>
-              <w:left w:val="single" w:sz="18" w:space="0" w:color="0070C0"/>
-            </w:tcBorders>
-            <w:vAlign w:val="center"/>
-          </w:tcPr>
-          <w:p>
-            <w:pPr>
-              <w:spacing w:line="240" w:lineRule="auto"/>
-              <w:ind w:right="60"/>
-              <w:rPr>
-                <w:rFonts w:asciiTheme="minorBidi" w:hAnsiTheme="minorBidi"/>
-                <w:bCs/>
-              </w:rPr>
-            </w:pPr>
-          </w:p>
-        </w:tc>
-      </w:tr>
     </w:tbl>
     <w:p>
       <w:pPr>
@@ -2139,6 +2211,7 @@
           <w:sz w:val="24"/>
           <w:szCs w:val="28"/>
         </w:rPr>
+        <w:lastRenderedPageBreak/>
         <w:t>Most Recent Career Highlights</w:t>
       </w:r>
     </w:p>
@@ -2466,6 +2539,7 @@
         </w:rPr>
         <w:t xml:space="preserve">Technical </w:t>
       </w:r>
+      <w:proofErr w:type="spellStart"/>
       <w:r>
         <w:rPr>
           <w:rFonts w:asciiTheme="minorBidi" w:hAnsiTheme="minorBidi"/>
@@ -2474,6 +2548,7 @@
         </w:rPr>
         <w:t>mng</w:t>
       </w:r>
+      <w:proofErr w:type="spellEnd"/>
       <w:r>
         <w:rPr>
           <w:rFonts w:asciiTheme="minorBidi" w:hAnsiTheme="minorBidi"/>
@@ -3340,7 +3415,6 @@
           <w:sz w:val="20"/>
           <w:szCs w:val="20"/>
         </w:rPr>
-        <w:lastRenderedPageBreak/>
         <w:t>Project planning and control courses</w:t>
       </w:r>
     </w:p>
@@ -3377,6 +3451,7 @@
           <w:sz w:val="24"/>
           <w:szCs w:val="28"/>
         </w:rPr>
+        <w:lastRenderedPageBreak/>
         <w:t xml:space="preserve">Work History </w:t>
       </w:r>
     </w:p>
@@ -3509,8 +3584,9 @@
           <w:sz w:val="20"/>
           <w:szCs w:val="20"/>
         </w:rPr>
-        <w:t xml:space="preserve">NodeJS micro services </w:t>
-      </w:r>
+        <w:t xml:space="preserve">NodeJS micro </w:t>
+      </w:r>
+      <w:proofErr w:type="gramStart"/>
       <w:r>
         <w:rPr>
           <w:i/>
@@ -3519,8 +3595,31 @@
           <w:sz w:val="20"/>
           <w:szCs w:val="20"/>
         </w:rPr>
-        <w:t xml:space="preserve"> services</w:t>
-      </w:r>
+        <w:t xml:space="preserve">services </w:t>
+      </w:r>
+      <w:r>
+        <w:rPr>
+          <w:i/>
+          <w:iCs/>
+          <w:color w:val="3D4F07" w:themeColor="accent1" w:themeShade="80"/>
+          <w:sz w:val="20"/>
+          <w:szCs w:val="20"/>
+        </w:rPr>
+        <w:t xml:space="preserve"> </w:t>
+      </w:r>
+      <w:proofErr w:type="spellStart"/>
+      <w:r>
+        <w:rPr>
+          <w:i/>
+          <w:iCs/>
+          <w:color w:val="3D4F07" w:themeColor="accent1" w:themeShade="80"/>
+          <w:sz w:val="20"/>
+          <w:szCs w:val="20"/>
+        </w:rPr>
+        <w:t>services</w:t>
+      </w:r>
+      <w:proofErr w:type="spellEnd"/>
+      <w:proofErr w:type="gramEnd"/>
     </w:p>
     <w:p>
       <w:pPr>
@@ -3567,6 +3666,7 @@
           <w:szCs w:val="20"/>
         </w:rPr>
       </w:pPr>
+      <w:proofErr w:type="spellStart"/>
       <w:r>
         <w:rPr>
           <w:i/>
@@ -3575,8 +3675,31 @@
           <w:sz w:val="20"/>
           <w:szCs w:val="20"/>
         </w:rPr>
-        <w:t>Circleci / github</w:t>
-      </w:r>
+        <w:t>Circleci</w:t>
+      </w:r>
+      <w:proofErr w:type="spellEnd"/>
+      <w:r>
+        <w:rPr>
+          <w:i/>
+          <w:iCs/>
+          <w:color w:val="3D4F07" w:themeColor="accent1" w:themeShade="80"/>
+          <w:sz w:val="20"/>
+          <w:szCs w:val="20"/>
+        </w:rPr>
+        <w:t xml:space="preserve"> / </w:t>
+      </w:r>
+      <w:proofErr w:type="spellStart"/>
+      <w:r>
+        <w:rPr>
+          <w:i/>
+          <w:iCs/>
+          <w:color w:val="3D4F07" w:themeColor="accent1" w:themeShade="80"/>
+          <w:sz w:val="20"/>
+          <w:szCs w:val="20"/>
+        </w:rPr>
+        <w:t>github</w:t>
+      </w:r>
+      <w:proofErr w:type="spellEnd"/>
       <w:r>
         <w:rPr>
           <w:i/>
@@ -3605,6 +3728,7 @@
           <w:szCs w:val="20"/>
         </w:rPr>
       </w:pPr>
+      <w:proofErr w:type="spellStart"/>
       <w:r>
         <w:rPr>
           <w:i/>
@@ -3613,7 +3737,18 @@
           <w:sz w:val="20"/>
           <w:szCs w:val="20"/>
         </w:rPr>
-        <w:t>Watchdog for production monitoring</w:t>
+        <w:t>DataDog</w:t>
+      </w:r>
+      <w:proofErr w:type="spellEnd"/>
+      <w:r>
+        <w:rPr>
+          <w:i/>
+          <w:iCs/>
+          <w:color w:val="3D4F07" w:themeColor="accent1" w:themeShade="80"/>
+          <w:sz w:val="20"/>
+          <w:szCs w:val="20"/>
+        </w:rPr>
+        <w:t xml:space="preserve"> for production monitoring</w:t>
       </w:r>
     </w:p>
     <w:p>
@@ -3633,6 +3768,7 @@
           <w:szCs w:val="20"/>
         </w:rPr>
       </w:pPr>
+      <w:proofErr w:type="gramStart"/>
       <w:r>
         <w:rPr>
           <w:i/>
@@ -3641,7 +3777,18 @@
           <w:sz w:val="20"/>
           <w:szCs w:val="20"/>
         </w:rPr>
-        <w:t>Aws : ECS, EC2, S3, EKS</w:t>
+        <w:t>Aws :</w:t>
+      </w:r>
+      <w:proofErr w:type="gramEnd"/>
+      <w:r>
+        <w:rPr>
+          <w:i/>
+          <w:iCs/>
+          <w:color w:val="3D4F07" w:themeColor="accent1" w:themeShade="80"/>
+          <w:sz w:val="20"/>
+          <w:szCs w:val="20"/>
+        </w:rPr>
+        <w:t xml:space="preserve"> ECS, EC2, S3, EKS</w:t>
       </w:r>
     </w:p>
     <w:p>
@@ -3669,8 +3816,20 @@
           <w:sz w:val="20"/>
           <w:szCs w:val="20"/>
         </w:rPr>
-        <w:t>Oracle db</w:t>
-      </w:r>
+        <w:t xml:space="preserve">Oracle </w:t>
+      </w:r>
+      <w:proofErr w:type="spellStart"/>
+      <w:r>
+        <w:rPr>
+          <w:i/>
+          <w:iCs/>
+          <w:color w:val="3D4F07" w:themeColor="accent1" w:themeShade="80"/>
+          <w:sz w:val="20"/>
+          <w:szCs w:val="20"/>
+        </w:rPr>
+        <w:t>db</w:t>
+      </w:r>
+      <w:proofErr w:type="spellEnd"/>
     </w:p>
     <w:p>
       <w:pPr>
@@ -3725,7 +3884,29 @@
           <w:sz w:val="20"/>
           <w:szCs w:val="20"/>
         </w:rPr>
-        <w:t>Docker, Kubernetes, Github Actions</w:t>
+        <w:t xml:space="preserve">Docker, Kubernetes, </w:t>
+      </w:r>
+      <w:proofErr w:type="spellStart"/>
+      <w:r>
+        <w:rPr>
+          <w:i/>
+          <w:iCs/>
+          <w:color w:val="3D4F07" w:themeColor="accent1" w:themeShade="80"/>
+          <w:sz w:val="20"/>
+          <w:szCs w:val="20"/>
+        </w:rPr>
+        <w:t>Github</w:t>
+      </w:r>
+      <w:proofErr w:type="spellEnd"/>
+      <w:r>
+        <w:rPr>
+          <w:i/>
+          <w:iCs/>
+          <w:color w:val="3D4F07" w:themeColor="accent1" w:themeShade="80"/>
+          <w:sz w:val="20"/>
+          <w:szCs w:val="20"/>
+        </w:rPr>
+        <w:t xml:space="preserve"> Actions</w:t>
       </w:r>
     </w:p>
     <w:p>
@@ -4195,6 +4376,7 @@
           <w:szCs w:val="20"/>
         </w:rPr>
       </w:pPr>
+      <w:proofErr w:type="spellStart"/>
       <w:r>
         <w:rPr>
           <w:b/>
@@ -4202,7 +4384,37 @@
           <w:sz w:val="20"/>
           <w:szCs w:val="20"/>
         </w:rPr>
-        <w:t>Diliviri/Eposense: (Sep 201</w:t>
+        <w:t>Diliviri</w:t>
+      </w:r>
+      <w:proofErr w:type="spellEnd"/>
+      <w:r>
+        <w:rPr>
+          <w:b/>
+          <w:bCs/>
+          <w:sz w:val="20"/>
+          <w:szCs w:val="20"/>
+        </w:rPr>
+        <w:t>/</w:t>
+      </w:r>
+      <w:proofErr w:type="spellStart"/>
+      <w:r>
+        <w:rPr>
+          <w:b/>
+          <w:bCs/>
+          <w:sz w:val="20"/>
+          <w:szCs w:val="20"/>
+        </w:rPr>
+        <w:t>Eposense</w:t>
+      </w:r>
+      <w:proofErr w:type="spellEnd"/>
+      <w:r>
+        <w:rPr>
+          <w:b/>
+          <w:bCs/>
+          <w:sz w:val="20"/>
+          <w:szCs w:val="20"/>
+        </w:rPr>
+        <w:t>: (Sep 201</w:t>
       </w:r>
       <w:r>
         <w:rPr>
@@ -4274,7 +4486,23 @@
           <w:sz w:val="20"/>
           <w:szCs w:val="20"/>
         </w:rPr>
-        <w:t xml:space="preserve"> developer I developed and improved existing parts of the whole ecosystem of the Diliviri (app for deliver goods with hired/outsourced driver and vehicles). I added multiple apps as well as improvement in followings …</w:t>
+        <w:t xml:space="preserve"> developer I developed and improved existing parts of the whole ecosystem of the </w:t>
+      </w:r>
+      <w:proofErr w:type="spellStart"/>
+      <w:r>
+        <w:rPr>
+          <w:sz w:val="20"/>
+          <w:szCs w:val="20"/>
+        </w:rPr>
+        <w:t>Diliviri</w:t>
+      </w:r>
+      <w:proofErr w:type="spellEnd"/>
+      <w:r>
+        <w:rPr>
+          <w:sz w:val="20"/>
+          <w:szCs w:val="20"/>
+        </w:rPr>
+        <w:t xml:space="preserve"> (app for deliver goods with hired/outsourced driver and vehicles). I added multiple apps as well as improvement in followings …</w:t>
       </w:r>
     </w:p>
     <w:p>
@@ -4476,7 +4704,25 @@
           <w:sz w:val="20"/>
           <w:szCs w:val="20"/>
         </w:rPr>
-        <w:t xml:space="preserve">Created CI/CD procedure to ensure code health and faster integration for testing and deployment (DevUp costs </w:t>
+        <w:t>Created CI/CD procedure to ensure code health and faster integration for testing and deployment (</w:t>
+      </w:r>
+      <w:proofErr w:type="spellStart"/>
+      <w:r>
+        <w:rPr>
+          <w:rFonts w:asciiTheme="majorBidi" w:hAnsiTheme="majorBidi" w:cstheme="majorBidi"/>
+          <w:sz w:val="20"/>
+          <w:szCs w:val="20"/>
+        </w:rPr>
+        <w:t>DevUp</w:t>
+      </w:r>
+      <w:proofErr w:type="spellEnd"/>
+      <w:r>
+        <w:rPr>
+          <w:rFonts w:asciiTheme="majorBidi" w:hAnsiTheme="majorBidi" w:cstheme="majorBidi"/>
+          <w:sz w:val="20"/>
+          <w:szCs w:val="20"/>
+        </w:rPr>
+        <w:t xml:space="preserve"> costs </w:t>
       </w:r>
       <w:r>
         <w:rPr>
@@ -4622,6 +4868,7 @@
           <w:szCs w:val="20"/>
         </w:rPr>
       </w:pPr>
+      <w:proofErr w:type="spellStart"/>
       <w:r>
         <w:rPr>
           <w:b/>
@@ -4629,7 +4876,18 @@
           <w:sz w:val="20"/>
           <w:szCs w:val="20"/>
         </w:rPr>
-        <w:t>Rahpooyan: (Mar 201</w:t>
+        <w:lastRenderedPageBreak/>
+        <w:t>Rahpooyan</w:t>
+      </w:r>
+      <w:proofErr w:type="spellEnd"/>
+      <w:r>
+        <w:rPr>
+          <w:b/>
+          <w:bCs/>
+          <w:sz w:val="20"/>
+          <w:szCs w:val="20"/>
+        </w:rPr>
+        <w:t>: (Mar 201</w:t>
       </w:r>
       <w:r>
         <w:rPr>
@@ -4928,13 +5186,23 @@
           <w:szCs w:val="20"/>
         </w:rPr>
       </w:pPr>
+      <w:proofErr w:type="spellStart"/>
       <w:r>
         <w:rPr>
           <w:rFonts w:asciiTheme="majorBidi" w:hAnsiTheme="majorBidi" w:cstheme="majorBidi"/>
           <w:sz w:val="20"/>
           <w:szCs w:val="20"/>
         </w:rPr>
-        <w:t>Choqok (</w:t>
+        <w:t>Choqok</w:t>
+      </w:r>
+      <w:proofErr w:type="spellEnd"/>
+      <w:r>
+        <w:rPr>
+          <w:rFonts w:asciiTheme="majorBidi" w:hAnsiTheme="majorBidi" w:cstheme="majorBidi"/>
+          <w:sz w:val="20"/>
+          <w:szCs w:val="20"/>
+        </w:rPr>
+        <w:t xml:space="preserve"> (</w:t>
       </w:r>
       <w:r>
         <w:rPr>
@@ -5026,13 +5294,41 @@
           <w:szCs w:val="20"/>
         </w:rPr>
       </w:pPr>
+      <w:proofErr w:type="spellStart"/>
       <w:r>
         <w:rPr>
           <w:rFonts w:asciiTheme="majorBidi" w:hAnsiTheme="majorBidi" w:cstheme="majorBidi"/>
           <w:sz w:val="20"/>
           <w:szCs w:val="20"/>
         </w:rPr>
-        <w:t xml:space="preserve">Apanajh (front-end) creating front end for Apanajh social media startup and create and mentor front-end team for them </w:t>
+        <w:t>Apanajh</w:t>
+      </w:r>
+      <w:proofErr w:type="spellEnd"/>
+      <w:r>
+        <w:rPr>
+          <w:rFonts w:asciiTheme="majorBidi" w:hAnsiTheme="majorBidi" w:cstheme="majorBidi"/>
+          <w:sz w:val="20"/>
+          <w:szCs w:val="20"/>
+        </w:rPr>
+        <w:t xml:space="preserve"> (front-end) creating front end for </w:t>
+      </w:r>
+      <w:proofErr w:type="spellStart"/>
+      <w:r>
+        <w:rPr>
+          <w:rFonts w:asciiTheme="majorBidi" w:hAnsiTheme="majorBidi" w:cstheme="majorBidi"/>
+          <w:sz w:val="20"/>
+          <w:szCs w:val="20"/>
+        </w:rPr>
+        <w:t>Apanajh</w:t>
+      </w:r>
+      <w:proofErr w:type="spellEnd"/>
+      <w:r>
+        <w:rPr>
+          <w:rFonts w:asciiTheme="majorBidi" w:hAnsiTheme="majorBidi" w:cstheme="majorBidi"/>
+          <w:sz w:val="20"/>
+          <w:szCs w:val="20"/>
+        </w:rPr>
+        <w:t xml:space="preserve"> social media startup and create and mentor front-end team for them </w:t>
       </w:r>
       <w:r>
         <w:rPr>
@@ -5158,7 +5454,49 @@
         <w:rPr>
           <w:szCs w:val="20"/>
         </w:rPr>
-        <w:t>A Lot of front-end / full-stack project that I’ve done in that period mainly done with php/Laravel MySQL and VueJs AngularJs and some with Drupal, and after a while I got hired in ISIRAN and this was my first full time development job</w:t>
+        <w:t xml:space="preserve">A Lot of front-end / full-stack project that I’ve done in that period mainly done with </w:t>
+      </w:r>
+      <w:proofErr w:type="spellStart"/>
+      <w:r>
+        <w:rPr>
+          <w:szCs w:val="20"/>
+        </w:rPr>
+        <w:t>php</w:t>
+      </w:r>
+      <w:proofErr w:type="spellEnd"/>
+      <w:r>
+        <w:rPr>
+          <w:szCs w:val="20"/>
+        </w:rPr>
+        <w:t xml:space="preserve">/Laravel MySQL and </w:t>
+      </w:r>
+      <w:proofErr w:type="spellStart"/>
+      <w:r>
+        <w:rPr>
+          <w:szCs w:val="20"/>
+        </w:rPr>
+        <w:t>VueJs</w:t>
+      </w:r>
+      <w:proofErr w:type="spellEnd"/>
+      <w:r>
+        <w:rPr>
+          <w:szCs w:val="20"/>
+        </w:rPr>
+        <w:t xml:space="preserve"> </w:t>
+      </w:r>
+      <w:proofErr w:type="spellStart"/>
+      <w:r>
+        <w:rPr>
+          <w:szCs w:val="20"/>
+        </w:rPr>
+        <w:t>AngularJs</w:t>
+      </w:r>
+      <w:proofErr w:type="spellEnd"/>
+      <w:r>
+        <w:rPr>
+          <w:szCs w:val="20"/>
+        </w:rPr>
+        <w:t xml:space="preserve"> and some with Drupal, and after a while I got hired in ISIRAN and this was my first full time development job</w:t>
       </w:r>
     </w:p>
     <w:p>
@@ -5208,7 +5546,21 @@
         <w:rPr>
           <w:szCs w:val="20"/>
         </w:rPr>
-        <w:t xml:space="preserve">I worked as project planner / controller in mostly gas and oil projects , sometimes as team managers and leaders  I Developed a lot of features and mini apps to perform their tasks and automate them , at some point I developed a whole reporting system that decreased the cost of procedure and man/hour about 50% </w:t>
+        <w:t xml:space="preserve">I worked as project planner / controller in mostly gas and oil </w:t>
+      </w:r>
+      <w:proofErr w:type="gramStart"/>
+      <w:r>
+        <w:rPr>
+          <w:szCs w:val="20"/>
+        </w:rPr>
+        <w:t>projects ,</w:t>
+      </w:r>
+      <w:proofErr w:type="gramEnd"/>
+      <w:r>
+        <w:rPr>
+          <w:szCs w:val="20"/>
+        </w:rPr>
+        <w:t xml:space="preserve"> sometimes as team managers and leaders  I Developed a lot of features and mini apps to perform their tasks and automate them , at some point I developed a whole reporting system that decreased the cost of procedure and man/hour about 50% </w:t>
       </w:r>
     </w:p>
     <w:p>
@@ -7343,6 +7695,39 @@
 </file>
 
 <file path=customXml/item1.xml><?xml version="1.0" encoding="utf-8"?>
+<p:properties xmlns:p="http://schemas.microsoft.com/office/2006/metadata/properties" xmlns:xsi="http://www.w3.org/2001/XMLSchema-instance" xmlns:pc="http://schemas.microsoft.com/office/infopath/2007/PartnerControls">
+  <documentManagement>
+    <_ip_UnifiedCompliancePolicyUIAction xmlns="http://schemas.microsoft.com/sharepoint/v3" xsi:nil="true"/>
+    <Image xmlns="71af3243-3dd4-4a8d-8c0d-dd76da1f02a5">
+      <Url xsi:nil="true"/>
+      <Description xsi:nil="true"/>
+    </Image>
+    <Status xmlns="71af3243-3dd4-4a8d-8c0d-dd76da1f02a5">Not started</Status>
+    <Background xmlns="71af3243-3dd4-4a8d-8c0d-dd76da1f02a5">false</Background>
+    <_ip_UnifiedCompliancePolicyProperties xmlns="http://schemas.microsoft.com/sharepoint/v3" xsi:nil="true"/>
+    <ImageTagsTaxHTField xmlns="71af3243-3dd4-4a8d-8c0d-dd76da1f02a5">
+      <Terms xmlns="http://schemas.microsoft.com/office/infopath/2007/PartnerControls"/>
+    </ImageTagsTaxHTField>
+    <TaxCatchAll xmlns="230e9df3-be65-4c73-a93b-d1236ebd677e" xsi:nil="true"/>
+    <MediaServiceKeyPoints xmlns="71af3243-3dd4-4a8d-8c0d-dd76da1f02a5" xsi:nil="true"/>
+  </documentManagement>
+</p:properties>
+</file>
+
+<file path=customXml/item2.xml><?xml version="1.0" encoding="utf-8"?>
+<b:Sources xmlns:b="http://schemas.openxmlformats.org/officeDocument/2006/bibliography" xmlns="http://schemas.openxmlformats.org/officeDocument/2006/bibliography" SelectedStyle="\APASixthEditionOfficeOnline.xsl" StyleName="APA" Version="6"/>
+</file>
+
+<file path=customXml/item3.xml><?xml version="1.0" encoding="utf-8"?>
+<?mso-contentType ?>
+<FormTemplates xmlns="http://schemas.microsoft.com/sharepoint/v3/contenttype/forms">
+  <Display>DocumentLibraryForm</Display>
+  <Edit>DocumentLibraryForm</Edit>
+  <New>DocumentLibraryForm</New>
+</FormTemplates>
+</file>
+
+<file path=customXml/item4.xml><?xml version="1.0" encoding="utf-8"?>
 <ct:contentTypeSchema xmlns:ct="http://schemas.microsoft.com/office/2006/metadata/contentType" xmlns:ma="http://schemas.microsoft.com/office/2006/metadata/properties/metaAttributes" ct:_="" ma:_="" ma:contentTypeName="Document" ma:contentTypeID="0x01010079F111ED35F8CC479449609E8A0923A6" ma:contentTypeVersion="26" ma:contentTypeDescription="Create a new document." ma:contentTypeScope="" ma:versionID="ac37c1753acd5e330d2062ccec26ea66">
   <xsd:schema xmlns:xsd="http://www.w3.org/2001/XMLSchema" xmlns:xs="http://www.w3.org/2001/XMLSchema" xmlns:p="http://schemas.microsoft.com/office/2006/metadata/properties" xmlns:ns1="http://schemas.microsoft.com/sharepoint/v3" xmlns:ns2="71af3243-3dd4-4a8d-8c0d-dd76da1f02a5" xmlns:ns3="16c05727-aa75-4e4a-9b5f-8a80a1165891" xmlns:ns4="230e9df3-be65-4c73-a93b-d1236ebd677e" targetNamespace="http://schemas.microsoft.com/office/2006/metadata/properties" ma:root="true" ma:fieldsID="3b340c7101c92c5120abd06486f94548" ns1:_="" ns2:_="" ns3:_="" ns4:_="">
     <xsd:import namespace="http://schemas.microsoft.com/sharepoint/v3"/>
@@ -7642,40 +8027,35 @@
 </ct:contentTypeSchema>
 </file>
 
-<file path=customXml/item2.xml><?xml version="1.0" encoding="utf-8"?>
-<?mso-contentType ?>
-<FormTemplates xmlns="http://schemas.microsoft.com/sharepoint/v3/contenttype/forms">
-  <Display>DocumentLibraryForm</Display>
-  <Edit>DocumentLibraryForm</Edit>
-  <New>DocumentLibraryForm</New>
-</FormTemplates>
+<file path=customXml/itemProps1.xml><?xml version="1.0" encoding="utf-8"?>
+<ds:datastoreItem xmlns:ds="http://schemas.openxmlformats.org/officeDocument/2006/customXml" ds:itemID="{0D8BC02A-DAED-42B7-8363-39B5486AAB0E}">
+  <ds:schemaRefs>
+    <ds:schemaRef ds:uri="http://schemas.microsoft.com/office/2006/metadata/properties"/>
+    <ds:schemaRef ds:uri="http://schemas.microsoft.com/office/infopath/2007/PartnerControls"/>
+    <ds:schemaRef ds:uri="http://schemas.microsoft.com/sharepoint/v3"/>
+    <ds:schemaRef ds:uri="71af3243-3dd4-4a8d-8c0d-dd76da1f02a5"/>
+    <ds:schemaRef ds:uri="230e9df3-be65-4c73-a93b-d1236ebd677e"/>
+  </ds:schemaRefs>
+</ds:datastoreItem>
 </file>
 
-<file path=customXml/item3.xml><?xml version="1.0" encoding="utf-8"?>
-<b:Sources xmlns:b="http://schemas.openxmlformats.org/officeDocument/2006/bibliography" xmlns="http://schemas.openxmlformats.org/officeDocument/2006/bibliography" SelectedStyle="\APASixthEditionOfficeOnline.xsl" StyleName="APA" Version="6"/>
+<file path=customXml/itemProps2.xml><?xml version="1.0" encoding="utf-8"?>
+<ds:datastoreItem xmlns:ds="http://schemas.openxmlformats.org/officeDocument/2006/customXml" ds:itemID="{5DE5833D-963C-4FD9-A759-901DE464185E}">
+  <ds:schemaRefs>
+    <ds:schemaRef ds:uri="http://schemas.openxmlformats.org/officeDocument/2006/bibliography"/>
+  </ds:schemaRefs>
+</ds:datastoreItem>
 </file>
 
-<file path=customXml/item4.xml><?xml version="1.0" encoding="utf-8"?>
-<p:properties xmlns:p="http://schemas.microsoft.com/office/2006/metadata/properties" xmlns:xsi="http://www.w3.org/2001/XMLSchema-instance" xmlns:pc="http://schemas.microsoft.com/office/infopath/2007/PartnerControls">
-  <documentManagement>
-    <_ip_UnifiedCompliancePolicyUIAction xmlns="http://schemas.microsoft.com/sharepoint/v3" xsi:nil="true"/>
-    <Image xmlns="71af3243-3dd4-4a8d-8c0d-dd76da1f02a5">
-      <Url xsi:nil="true"/>
-      <Description xsi:nil="true"/>
-    </Image>
-    <Status xmlns="71af3243-3dd4-4a8d-8c0d-dd76da1f02a5">Not started</Status>
-    <Background xmlns="71af3243-3dd4-4a8d-8c0d-dd76da1f02a5">false</Background>
-    <_ip_UnifiedCompliancePolicyProperties xmlns="http://schemas.microsoft.com/sharepoint/v3" xsi:nil="true"/>
-    <ImageTagsTaxHTField xmlns="71af3243-3dd4-4a8d-8c0d-dd76da1f02a5">
-      <Terms xmlns="http://schemas.microsoft.com/office/infopath/2007/PartnerControls"/>
-    </ImageTagsTaxHTField>
-    <TaxCatchAll xmlns="230e9df3-be65-4c73-a93b-d1236ebd677e" xsi:nil="true"/>
-    <MediaServiceKeyPoints xmlns="71af3243-3dd4-4a8d-8c0d-dd76da1f02a5" xsi:nil="true"/>
-  </documentManagement>
-</p:properties>
+<file path=customXml/itemProps3.xml><?xml version="1.0" encoding="utf-8"?>
+<ds:datastoreItem xmlns:ds="http://schemas.openxmlformats.org/officeDocument/2006/customXml" ds:itemID="{F1519DE9-080E-4945-B540-5A5D12B9DCA7}">
+  <ds:schemaRefs>
+    <ds:schemaRef ds:uri="http://schemas.microsoft.com/sharepoint/v3/contenttype/forms"/>
+  </ds:schemaRefs>
+</ds:datastoreItem>
 </file>
 
-<file path=customXml/itemProps1.xml><?xml version="1.0" encoding="utf-8"?>
+<file path=customXml/itemProps4.xml><?xml version="1.0" encoding="utf-8"?>
 <ds:datastoreItem xmlns:ds="http://schemas.openxmlformats.org/officeDocument/2006/customXml" ds:itemID="{27BF6F2D-93C8-41BD-AABF-0C60619F086F}">
   <ds:schemaRefs>
     <ds:schemaRef ds:uri="http://schemas.microsoft.com/office/2006/metadata/contentType"/>
@@ -7696,34 +8076,6 @@
 </ds:datastoreItem>
 </file>
 
-<file path=customXml/itemProps2.xml><?xml version="1.0" encoding="utf-8"?>
-<ds:datastoreItem xmlns:ds="http://schemas.openxmlformats.org/officeDocument/2006/customXml" ds:itemID="{F1519DE9-080E-4945-B540-5A5D12B9DCA7}">
-  <ds:schemaRefs>
-    <ds:schemaRef ds:uri="http://schemas.microsoft.com/sharepoint/v3/contenttype/forms"/>
-  </ds:schemaRefs>
-</ds:datastoreItem>
-</file>
-
-<file path=customXml/itemProps3.xml><?xml version="1.0" encoding="utf-8"?>
-<ds:datastoreItem xmlns:ds="http://schemas.openxmlformats.org/officeDocument/2006/customXml" ds:itemID="{5DE5833D-963C-4FD9-A759-901DE464185E}">
-  <ds:schemaRefs>
-    <ds:schemaRef ds:uri="http://schemas.openxmlformats.org/officeDocument/2006/bibliography"/>
-  </ds:schemaRefs>
-</ds:datastoreItem>
-</file>
-
-<file path=customXml/itemProps4.xml><?xml version="1.0" encoding="utf-8"?>
-<ds:datastoreItem xmlns:ds="http://schemas.openxmlformats.org/officeDocument/2006/customXml" ds:itemID="{0D8BC02A-DAED-42B7-8363-39B5486AAB0E}">
-  <ds:schemaRefs>
-    <ds:schemaRef ds:uri="http://schemas.microsoft.com/office/2006/metadata/properties"/>
-    <ds:schemaRef ds:uri="http://schemas.microsoft.com/office/infopath/2007/PartnerControls"/>
-    <ds:schemaRef ds:uri="http://schemas.microsoft.com/sharepoint/v3"/>
-    <ds:schemaRef ds:uri="71af3243-3dd4-4a8d-8c0d-dd76da1f02a5"/>
-    <ds:schemaRef ds:uri="230e9df3-be65-4c73-a93b-d1236ebd677e"/>
-  </ds:schemaRefs>
-</ds:datastoreItem>
-</file>
-
 <file path=docMetadata/LabelInfo.xml><?xml version="1.0" encoding="utf-8"?>
 <clbl:labelList xmlns:clbl="http://schemas.microsoft.com/office/2020/mipLabelMetadata"/>
 </file>
</xml_diff>